<commit_message>
continuation of fills and TODO list
</commit_message>
<xml_diff>
--- a/Reporting/TODO.docx
+++ b/Reporting/TODO.docx
@@ -172,6 +172,9 @@
         <w:t>wastes</w:t>
       </w:r>
       <w:proofErr w:type="spellEnd"/>
+      <w:r>
+        <w:t xml:space="preserve"> DONE</w:t>
+      </w:r>
     </w:p>
     <w:p>
       <w:pPr>
@@ -195,6 +198,9 @@
         <w:t>types</w:t>
       </w:r>
       <w:proofErr w:type="spellEnd"/>
+      <w:r>
+        <w:t xml:space="preserve"> DONE </w:t>
+      </w:r>
     </w:p>
     <w:p>
       <w:pPr>
@@ -218,6 +224,12 @@
         <w:t>operations</w:t>
       </w:r>
       <w:proofErr w:type="spellEnd"/>
+      <w:r>
+        <w:t xml:space="preserve"> </w:t>
+      </w:r>
+      <w:r>
+        <w:t>DONE</w:t>
+      </w:r>
     </w:p>
     <w:p>
       <w:pPr>
@@ -268,7 +280,23 @@
       </w:pPr>
       <w:proofErr w:type="spellStart"/>
       <w:r>
-        <w:t>companies</w:t>
+        <w:t>addresses</w:t>
+      </w:r>
+      <w:proofErr w:type="spellEnd"/>
+      <w:r>
+        <w:t xml:space="preserve"> </w:t>
+      </w:r>
+      <w:proofErr w:type="spellStart"/>
+      <w:r>
+        <w:t>to</w:t>
+      </w:r>
+      <w:proofErr w:type="spellEnd"/>
+      <w:r>
+        <w:t xml:space="preserve"> </w:t>
+      </w:r>
+      <w:proofErr w:type="spellStart"/>
+      <w:r>
+        <w:t>countries</w:t>
       </w:r>
       <w:proofErr w:type="spellEnd"/>
     </w:p>
@@ -281,9 +309,33 @@
         </w:numPr>
         <w:jc w:val="both"/>
       </w:pPr>
+      <w:proofErr w:type="spellStart"/>
+      <w:r>
+        <w:t>c</w:t>
+      </w:r>
+      <w:r>
+        <w:t>orporations</w:t>
+      </w:r>
+      <w:proofErr w:type="spellEnd"/>
+      <w:r>
+        <w:t xml:space="preserve"> DONE</w:t>
+      </w:r>
+    </w:p>
+    <w:p>
+      <w:pPr>
+        <w:pStyle w:val="ListParagraph"/>
+        <w:numPr>
+          <w:ilvl w:val="0"/>
+          <w:numId w:val="3"/>
+        </w:numPr>
+        <w:jc w:val="both"/>
+      </w:pPr>
       <w:r>
         <w:t>industries</w:t>
       </w:r>
+      <w:r>
+        <w:t xml:space="preserve"> DONE</w:t>
+      </w:r>
     </w:p>
     <w:p>
       <w:pPr>
@@ -297,6 +349,75 @@
       <w:proofErr w:type="spellStart"/>
       <w:r>
         <w:t>contracts</w:t>
+      </w:r>
+      <w:proofErr w:type="spellEnd"/>
+    </w:p>
+    <w:p>
+      <w:pPr>
+        <w:pStyle w:val="ListParagraph"/>
+        <w:numPr>
+          <w:ilvl w:val="0"/>
+          <w:numId w:val="3"/>
+        </w:numPr>
+        <w:jc w:val="both"/>
+      </w:pPr>
+      <w:proofErr w:type="spellStart"/>
+      <w:r>
+        <w:t>collections</w:t>
+      </w:r>
+      <w:proofErr w:type="spellEnd"/>
+      <w:r>
+        <w:t xml:space="preserve"> </w:t>
+      </w:r>
+      <w:proofErr w:type="spellStart"/>
+      <w:r>
+        <w:t>cycle</w:t>
+      </w:r>
+      <w:proofErr w:type="spellEnd"/>
+    </w:p>
+    <w:p>
+      <w:pPr>
+        <w:pStyle w:val="ListParagraph"/>
+        <w:numPr>
+          <w:ilvl w:val="0"/>
+          <w:numId w:val="3"/>
+        </w:numPr>
+        <w:jc w:val="both"/>
+      </w:pPr>
+      <w:proofErr w:type="spellStart"/>
+      <w:r>
+        <w:t>collection</w:t>
+      </w:r>
+      <w:proofErr w:type="spellEnd"/>
+      <w:r>
+        <w:t xml:space="preserve"> </w:t>
+      </w:r>
+      <w:proofErr w:type="spellStart"/>
+      <w:r>
+        <w:t>routes</w:t>
+      </w:r>
+      <w:proofErr w:type="spellEnd"/>
+    </w:p>
+    <w:p>
+      <w:pPr>
+        <w:pStyle w:val="ListParagraph"/>
+        <w:numPr>
+          <w:ilvl w:val="0"/>
+          <w:numId w:val="3"/>
+        </w:numPr>
+        <w:jc w:val="both"/>
+      </w:pPr>
+      <w:proofErr w:type="spellStart"/>
+      <w:r>
+        <w:t>collection</w:t>
+      </w:r>
+      <w:proofErr w:type="spellEnd"/>
+      <w:r>
+        <w:t xml:space="preserve"> </w:t>
+      </w:r>
+      <w:proofErr w:type="spellStart"/>
+      <w:r>
+        <w:t>reports</w:t>
       </w:r>
       <w:proofErr w:type="spellEnd"/>
     </w:p>

</xml_diff>

<commit_message>
finished fills, query and report
</commit_message>
<xml_diff>
--- a/Reporting/TODO.docx
+++ b/Reporting/TODO.docx
@@ -253,6 +253,12 @@
         <w:t>terms</w:t>
       </w:r>
       <w:proofErr w:type="spellEnd"/>
+      <w:r>
+        <w:t xml:space="preserve"> </w:t>
+      </w:r>
+      <w:r>
+        <w:t>DONE</w:t>
+      </w:r>
     </w:p>
     <w:p>
       <w:pPr>
@@ -268,6 +274,9 @@
         <w:t>producers</w:t>
       </w:r>
       <w:proofErr w:type="spellEnd"/>
+      <w:r>
+        <w:t xml:space="preserve"> DONE</w:t>
+      </w:r>
     </w:p>
     <w:p>
       <w:pPr>
@@ -299,6 +308,9 @@
         <w:t>countries</w:t>
       </w:r>
       <w:proofErr w:type="spellEnd"/>
+      <w:r>
+        <w:t xml:space="preserve"> DONE</w:t>
+      </w:r>
     </w:p>
     <w:p>
       <w:pPr>
@@ -351,6 +363,9 @@
         <w:t>contracts</w:t>
       </w:r>
       <w:proofErr w:type="spellEnd"/>
+      <w:r>
+        <w:t xml:space="preserve"> DONE</w:t>
+      </w:r>
     </w:p>
     <w:p>
       <w:pPr>
@@ -374,6 +389,9 @@
         <w:t>cycle</w:t>
       </w:r>
       <w:proofErr w:type="spellEnd"/>
+      <w:r>
+        <w:t xml:space="preserve"> DONE</w:t>
+      </w:r>
     </w:p>
     <w:p>
       <w:pPr>
@@ -397,6 +415,9 @@
         <w:t>routes</w:t>
       </w:r>
       <w:proofErr w:type="spellEnd"/>
+      <w:r>
+        <w:t xml:space="preserve"> DONE</w:t>
+      </w:r>
     </w:p>
     <w:p>
       <w:pPr>
@@ -420,6 +441,45 @@
         <w:t>reports</w:t>
       </w:r>
       <w:proofErr w:type="spellEnd"/>
+      <w:r>
+        <w:t xml:space="preserve"> </w:t>
+      </w:r>
+    </w:p>
+    <w:p>
+      <w:pPr>
+        <w:pStyle w:val="ListParagraph"/>
+        <w:numPr>
+          <w:ilvl w:val="0"/>
+          <w:numId w:val="3"/>
+        </w:numPr>
+        <w:jc w:val="both"/>
+      </w:pPr>
+      <w:proofErr w:type="spellStart"/>
+      <w:r>
+        <w:t>ev_sites</w:t>
+      </w:r>
+      <w:proofErr w:type="spellEnd"/>
+      <w:r>
+        <w:t xml:space="preserve"> DONE</w:t>
+      </w:r>
+    </w:p>
+    <w:p>
+      <w:pPr>
+        <w:pStyle w:val="ListParagraph"/>
+        <w:numPr>
+          <w:ilvl w:val="0"/>
+          <w:numId w:val="3"/>
+        </w:numPr>
+        <w:jc w:val="both"/>
+      </w:pPr>
+      <w:proofErr w:type="spellStart"/>
+      <w:r>
+        <w:t>users</w:t>
+      </w:r>
+      <w:proofErr w:type="spellEnd"/>
+      <w:r>
+        <w:t xml:space="preserve"> </w:t>
+      </w:r>
     </w:p>
     <w:sectPr>
       <w:pgSz w:w="12240" w:h="15840"/>

</xml_diff>